<commit_message>
Put two skills and score bars per row.
</commit_message>
<xml_diff>
--- a/full_cv.docx
+++ b/full_cv.docx
@@ -45,7 +45,7 @@
         <w:rPr>
           <w:i/>
         </w:rPr>
-        <w:t xml:space="preserve">Python Backend Developer — </w:t>
+        <w:t xml:space="preserve">Fullstack Developer — </w:t>
       </w:r>
       <w:hyperlink r:id="rId9">
         <w:r>
@@ -55,6 +55,38 @@
           <w:t>Prosumio GmbH, Berlin</w:t>
         </w:r>
       </w:hyperlink>
+    </w:p>
+    <w:p>
+      <w:pPr>
+        <w:pStyle w:val="ListBullet"/>
+      </w:pPr>
+      <w:r>
+        <w:t>Development of a Python backend for a web application using Django and Wagtail</w:t>
+      </w:r>
+    </w:p>
+    <w:p>
+      <w:pPr>
+        <w:pStyle w:val="ListBullet"/>
+      </w:pPr>
+      <w:r>
+        <w:t>Implementation of REST APIs and Celery for asynchronous task management</w:t>
+      </w:r>
+    </w:p>
+    <w:p>
+      <w:pPr>
+        <w:pStyle w:val="ListBullet"/>
+      </w:pPr>
+      <w:r>
+        <w:t>Integration of MQTT (EMQX) for real-time data processing</w:t>
+      </w:r>
+    </w:p>
+    <w:p>
+      <w:pPr>
+        <w:pStyle w:val="ListBullet"/>
+      </w:pPr>
+      <w:r>
+        <w:t>Flutter for mobile app development on iOS and Android</w:t>
+      </w:r>
     </w:p>
     <w:p>
       <w:pPr>
@@ -87,6 +119,30 @@
     </w:p>
     <w:p>
       <w:pPr>
+        <w:pStyle w:val="ListBullet"/>
+      </w:pPr>
+      <w:r>
+        <w:t>Object detection in LiDAR and camera data using modern deep learning techniques</w:t>
+      </w:r>
+    </w:p>
+    <w:p>
+      <w:pPr>
+        <w:pStyle w:val="ListBullet"/>
+      </w:pPr>
+      <w:r>
+        <w:t>AWS EC2 and S3 for cloud computing and storage</w:t>
+      </w:r>
+    </w:p>
+    <w:p>
+      <w:pPr>
+        <w:pStyle w:val="ListBullet"/>
+      </w:pPr>
+      <w:r>
+        <w:t>Spiking neural networks for real-time event camera data analysis</w:t>
+      </w:r>
+    </w:p>
+    <w:p>
+      <w:pPr>
         <w:keepNext/>
         <w:spacing w:after="120"/>
       </w:pPr>
@@ -116,6 +172,30 @@
     </w:p>
     <w:p>
       <w:pPr>
+        <w:pStyle w:val="ListBullet"/>
+      </w:pPr>
+      <w:r>
+        <w:t>Developed the augmented reality application 'KIKI Games'</w:t>
+      </w:r>
+    </w:p>
+    <w:p>
+      <w:pPr>
+        <w:pStyle w:val="ListBullet"/>
+      </w:pPr>
+      <w:r>
+        <w:t>Optimized 3D rendering performance for mobile devices</w:t>
+      </w:r>
+    </w:p>
+    <w:p>
+      <w:pPr>
+        <w:pStyle w:val="ListBullet"/>
+      </w:pPr>
+      <w:r>
+        <w:t>Porting an AR application from iOS to Oculus Quest 2</w:t>
+      </w:r>
+    </w:p>
+    <w:p>
+      <w:pPr>
         <w:keepNext/>
         <w:spacing w:after="120"/>
       </w:pPr>
@@ -124,7 +204,7 @@
           <w:b/>
           <w:i w:val="0"/>
         </w:rPr>
-        <w:t>05/2020 - 05/2023</w:t>
+        <w:t>05/2020 – 05/2023</w:t>
       </w:r>
     </w:p>
     <w:p>
@@ -146,7 +226,31 @@
         <w:pStyle w:val="ListBullet"/>
       </w:pPr>
       <w:r>
-        <w:t>Development of augmented reality applications'KIKI Games' and 'Augmented Berlin' in Unity for iOS and Android</w:t>
+        <w:t>Developed the augmented reality applications 'KIKI Games' and 'Augmented Berlin'</w:t>
+      </w:r>
+    </w:p>
+    <w:p>
+      <w:pPr>
+        <w:pStyle w:val="ListBullet"/>
+      </w:pPr>
+      <w:r>
+        <w:t>Cross-platform development in Unity for iOS and Android</w:t>
+      </w:r>
+    </w:p>
+    <w:p>
+      <w:pPr>
+        <w:pStyle w:val="ListBullet"/>
+      </w:pPr>
+      <w:r>
+        <w:t>Designed and implemented custom AR solutions for clients</w:t>
+      </w:r>
+    </w:p>
+    <w:p>
+      <w:pPr>
+        <w:pStyle w:val="ListBullet"/>
+      </w:pPr>
+      <w:r>
+        <w:t>Collaborated with designers to create interactive AR experiences</w:t>
       </w:r>
     </w:p>
     <w:p>
@@ -383,11 +487,6 @@
       </w:r>
     </w:p>
     <w:p>
-      <w:r>
-        <w:t>Topics: NumPy, Pandas, SQL, Docker, Deep Learning, NLP, Transfer Learning, Reinforcement Learning</w:t>
-      </w:r>
-    </w:p>
-    <w:p>
       <w:pPr>
         <w:keepNext/>
         <w:spacing w:after="120"/>
@@ -437,22 +536,6 @@
           <w:i/>
         </w:rPr>
         <w:t>Research stay with Igor Aronson — Argonne National Lab, Chicago</w:t>
-      </w:r>
-    </w:p>
-    <w:p>
-      <w:pPr>
-        <w:pStyle w:val="ListBullet"/>
-      </w:pPr>
-      <w:r>
-        <w:t>Mathematical modeling and numerical solution of a crawling cell model in CUDA</w:t>
-      </w:r>
-    </w:p>
-    <w:p>
-      <w:pPr>
-        <w:pStyle w:val="ListBullet"/>
-      </w:pPr>
-      <w:r>
-        <w:t>Publication: 'Collisions of deformable cells lead to collective migration' in Scientific Reports</w:t>
       </w:r>
     </w:p>
     <w:p>
@@ -613,13 +696,15 @@
         <w:tblLook w:firstColumn="1" w:firstRow="1" w:lastColumn="0" w:lastRow="0" w:noHBand="0" w:noVBand="1" w:val="04A0"/>
       </w:tblPr>
       <w:tblGrid>
-        <w:gridCol w:w="4320"/>
-        <w:gridCol w:w="4320"/>
+        <w:gridCol w:w="2160"/>
+        <w:gridCol w:w="2160"/>
+        <w:gridCol w:w="2160"/>
+        <w:gridCol w:w="2160"/>
       </w:tblGrid>
       <w:tr>
         <w:tc>
           <w:tcPr>
-            <w:tcW w:type="dxa" w:w="4320"/>
+            <w:tcW w:type="dxa" w:w="2160"/>
           </w:tcPr>
           <w:p>
             <w:r>
@@ -629,7 +714,7 @@
         </w:tc>
         <w:tc>
           <w:tcPr>
-            <w:tcW w:type="dxa" w:w="4320"/>
+            <w:tcW w:type="dxa" w:w="2160"/>
           </w:tcPr>
           <w:p>
             <w:r>
@@ -637,11 +722,9 @@
             </w:r>
           </w:p>
         </w:tc>
-      </w:tr>
-      <w:tr>
         <w:tc>
           <w:tcPr>
-            <w:tcW w:type="dxa" w:w="4320"/>
+            <w:tcW w:type="dxa" w:w="2160"/>
           </w:tcPr>
           <w:p>
             <w:r>
@@ -651,7 +734,7 @@
         </w:tc>
         <w:tc>
           <w:tcPr>
-            <w:tcW w:type="dxa" w:w="4320"/>
+            <w:tcW w:type="dxa" w:w="2160"/>
           </w:tcPr>
           <w:p>
             <w:r>
@@ -663,7 +746,7 @@
       <w:tr>
         <w:tc>
           <w:tcPr>
-            <w:tcW w:type="dxa" w:w="4320"/>
+            <w:tcW w:type="dxa" w:w="2160"/>
           </w:tcPr>
           <w:p>
             <w:r>
@@ -673,7 +756,7 @@
         </w:tc>
         <w:tc>
           <w:tcPr>
-            <w:tcW w:type="dxa" w:w="4320"/>
+            <w:tcW w:type="dxa" w:w="2160"/>
           </w:tcPr>
           <w:p>
             <w:r>
@@ -681,33 +764,9 @@
             </w:r>
           </w:p>
         </w:tc>
-      </w:tr>
-      <w:tr>
         <w:tc>
           <w:tcPr>
-            <w:tcW w:type="dxa" w:w="4320"/>
-          </w:tcPr>
-          <w:p>
-            <w:r>
-              <w:t>bash</w:t>
-            </w:r>
-          </w:p>
-        </w:tc>
-        <w:tc>
-          <w:tcPr>
-            <w:tcW w:type="dxa" w:w="4320"/>
-          </w:tcPr>
-          <w:p>
-            <w:r>
-              <w:t>■■■■■□□□□□</w:t>
-            </w:r>
-          </w:p>
-        </w:tc>
-      </w:tr>
-      <w:tr>
-        <w:tc>
-          <w:tcPr>
-            <w:tcW w:type="dxa" w:w="4320"/>
+            <w:tcW w:type="dxa" w:w="2160"/>
           </w:tcPr>
           <w:p>
             <w:r>
@@ -717,7 +776,7 @@
         </w:tc>
         <w:tc>
           <w:tcPr>
-            <w:tcW w:type="dxa" w:w="4320"/>
+            <w:tcW w:type="dxa" w:w="2160"/>
           </w:tcPr>
           <w:p>
             <w:r>
@@ -729,7 +788,7 @@
       <w:tr>
         <w:tc>
           <w:tcPr>
-            <w:tcW w:type="dxa" w:w="4320"/>
+            <w:tcW w:type="dxa" w:w="2160"/>
           </w:tcPr>
           <w:p>
             <w:r>
@@ -739,7 +798,27 @@
         </w:tc>
         <w:tc>
           <w:tcPr>
-            <w:tcW w:type="dxa" w:w="4320"/>
+            <w:tcW w:type="dxa" w:w="2160"/>
+          </w:tcPr>
+          <w:p>
+            <w:r>
+              <w:t>■■■□□□□□□□</w:t>
+            </w:r>
+          </w:p>
+        </w:tc>
+        <w:tc>
+          <w:tcPr>
+            <w:tcW w:type="dxa" w:w="2160"/>
+          </w:tcPr>
+          <w:p>
+            <w:r>
+              <w:t>JSON</w:t>
+            </w:r>
+          </w:p>
+        </w:tc>
+        <w:tc>
+          <w:tcPr>
+            <w:tcW w:type="dxa" w:w="2160"/>
           </w:tcPr>
           <w:p>
             <w:r>
@@ -751,29 +830,7 @@
       <w:tr>
         <w:tc>
           <w:tcPr>
-            <w:tcW w:type="dxa" w:w="4320"/>
-          </w:tcPr>
-          <w:p>
-            <w:r>
-              <w:t>JSON</w:t>
-            </w:r>
-          </w:p>
-        </w:tc>
-        <w:tc>
-          <w:tcPr>
-            <w:tcW w:type="dxa" w:w="4320"/>
-          </w:tcPr>
-          <w:p>
-            <w:r>
-              <w:t>■■■□□□□□□□</w:t>
-            </w:r>
-          </w:p>
-        </w:tc>
-      </w:tr>
-      <w:tr>
-        <w:tc>
-          <w:tcPr>
-            <w:tcW w:type="dxa" w:w="4320"/>
+            <w:tcW w:type="dxa" w:w="2160"/>
           </w:tcPr>
           <w:p>
             <w:r>
@@ -783,7 +840,7 @@
         </w:tc>
         <w:tc>
           <w:tcPr>
-            <w:tcW w:type="dxa" w:w="4320"/>
+            <w:tcW w:type="dxa" w:w="2160"/>
           </w:tcPr>
           <w:p>
             <w:r>
@@ -791,11 +848,9 @@
             </w:r>
           </w:p>
         </w:tc>
-      </w:tr>
-      <w:tr>
         <w:tc>
           <w:tcPr>
-            <w:tcW w:type="dxa" w:w="4320"/>
+            <w:tcW w:type="dxa" w:w="2160"/>
           </w:tcPr>
           <w:p>
             <w:r>
@@ -805,7 +860,7 @@
         </w:tc>
         <w:tc>
           <w:tcPr>
-            <w:tcW w:type="dxa" w:w="4320"/>
+            <w:tcW w:type="dxa" w:w="2160"/>
           </w:tcPr>
           <w:p>
             <w:r>
@@ -817,7 +872,7 @@
       <w:tr>
         <w:tc>
           <w:tcPr>
-            <w:tcW w:type="dxa" w:w="4320"/>
+            <w:tcW w:type="dxa" w:w="2160"/>
           </w:tcPr>
           <w:p>
             <w:r>
@@ -827,12 +882,28 @@
         </w:tc>
         <w:tc>
           <w:tcPr>
-            <w:tcW w:type="dxa" w:w="4320"/>
+            <w:tcW w:type="dxa" w:w="2160"/>
           </w:tcPr>
           <w:p>
             <w:r>
               <w:t>■□□□□□□□□□</w:t>
             </w:r>
+          </w:p>
+        </w:tc>
+        <w:tc>
+          <w:tcPr>
+            <w:tcW w:type="dxa" w:w="2160"/>
+          </w:tcPr>
+          <w:p>
+            <w:r/>
+          </w:p>
+        </w:tc>
+        <w:tc>
+          <w:tcPr>
+            <w:tcW w:type="dxa" w:w="2160"/>
+          </w:tcPr>
+          <w:p>
+            <w:r/>
           </w:p>
         </w:tc>
       </w:tr>
@@ -852,13 +923,15 @@
         <w:tblLook w:firstColumn="1" w:firstRow="1" w:lastColumn="0" w:lastRow="0" w:noHBand="0" w:noVBand="1" w:val="04A0"/>
       </w:tblPr>
       <w:tblGrid>
-        <w:gridCol w:w="4320"/>
-        <w:gridCol w:w="4320"/>
+        <w:gridCol w:w="2160"/>
+        <w:gridCol w:w="2160"/>
+        <w:gridCol w:w="2160"/>
+        <w:gridCol w:w="2160"/>
       </w:tblGrid>
       <w:tr>
         <w:tc>
           <w:tcPr>
-            <w:tcW w:type="dxa" w:w="4320"/>
+            <w:tcW w:type="dxa" w:w="2160"/>
           </w:tcPr>
           <w:p>
             <w:r>
@@ -868,7 +941,27 @@
         </w:tc>
         <w:tc>
           <w:tcPr>
-            <w:tcW w:type="dxa" w:w="4320"/>
+            <w:tcW w:type="dxa" w:w="2160"/>
+          </w:tcPr>
+          <w:p>
+            <w:r>
+              <w:t>■■■■■■■■□□</w:t>
+            </w:r>
+          </w:p>
+        </w:tc>
+        <w:tc>
+          <w:tcPr>
+            <w:tcW w:type="dxa" w:w="2160"/>
+          </w:tcPr>
+          <w:p>
+            <w:r>
+              <w:t>matplotlib</w:t>
+            </w:r>
+          </w:p>
+        </w:tc>
+        <w:tc>
+          <w:tcPr>
+            <w:tcW w:type="dxa" w:w="2160"/>
           </w:tcPr>
           <w:p>
             <w:r>
@@ -880,29 +973,7 @@
       <w:tr>
         <w:tc>
           <w:tcPr>
-            <w:tcW w:type="dxa" w:w="4320"/>
-          </w:tcPr>
-          <w:p>
-            <w:r>
-              <w:t>matplotlib</w:t>
-            </w:r>
-          </w:p>
-        </w:tc>
-        <w:tc>
-          <w:tcPr>
-            <w:tcW w:type="dxa" w:w="4320"/>
-          </w:tcPr>
-          <w:p>
-            <w:r>
-              <w:t>■■■■■■■■□□</w:t>
-            </w:r>
-          </w:p>
-        </w:tc>
-      </w:tr>
-      <w:tr>
-        <w:tc>
-          <w:tcPr>
-            <w:tcW w:type="dxa" w:w="4320"/>
+            <w:tcW w:type="dxa" w:w="2160"/>
           </w:tcPr>
           <w:p>
             <w:r>
@@ -912,7 +983,27 @@
         </w:tc>
         <w:tc>
           <w:tcPr>
-            <w:tcW w:type="dxa" w:w="4320"/>
+            <w:tcW w:type="dxa" w:w="2160"/>
+          </w:tcPr>
+          <w:p>
+            <w:r>
+              <w:t>■■■■■■■□□□</w:t>
+            </w:r>
+          </w:p>
+        </w:tc>
+        <w:tc>
+          <w:tcPr>
+            <w:tcW w:type="dxa" w:w="2160"/>
+          </w:tcPr>
+          <w:p>
+            <w:r>
+              <w:t>pip</w:t>
+            </w:r>
+          </w:p>
+        </w:tc>
+        <w:tc>
+          <w:tcPr>
+            <w:tcW w:type="dxa" w:w="2160"/>
           </w:tcPr>
           <w:p>
             <w:r>
@@ -924,29 +1015,7 @@
       <w:tr>
         <w:tc>
           <w:tcPr>
-            <w:tcW w:type="dxa" w:w="4320"/>
-          </w:tcPr>
-          <w:p>
-            <w:r>
-              <w:t>pip</w:t>
-            </w:r>
-          </w:p>
-        </w:tc>
-        <w:tc>
-          <w:tcPr>
-            <w:tcW w:type="dxa" w:w="4320"/>
-          </w:tcPr>
-          <w:p>
-            <w:r>
-              <w:t>■■■■■■■□□□</w:t>
-            </w:r>
-          </w:p>
-        </w:tc>
-      </w:tr>
-      <w:tr>
-        <w:tc>
-          <w:tcPr>
-            <w:tcW w:type="dxa" w:w="4320"/>
+            <w:tcW w:type="dxa" w:w="2160"/>
           </w:tcPr>
           <w:p>
             <w:r>
@@ -956,7 +1025,7 @@
         </w:tc>
         <w:tc>
           <w:tcPr>
-            <w:tcW w:type="dxa" w:w="4320"/>
+            <w:tcW w:type="dxa" w:w="2160"/>
           </w:tcPr>
           <w:p>
             <w:r>
@@ -964,11 +1033,9 @@
             </w:r>
           </w:p>
         </w:tc>
-      </w:tr>
-      <w:tr>
         <w:tc>
           <w:tcPr>
-            <w:tcW w:type="dxa" w:w="4320"/>
+            <w:tcW w:type="dxa" w:w="2160"/>
           </w:tcPr>
           <w:p>
             <w:r>
@@ -978,7 +1045,7 @@
         </w:tc>
         <w:tc>
           <w:tcPr>
-            <w:tcW w:type="dxa" w:w="4320"/>
+            <w:tcW w:type="dxa" w:w="2160"/>
           </w:tcPr>
           <w:p>
             <w:r>
@@ -990,7 +1057,7 @@
       <w:tr>
         <w:tc>
           <w:tcPr>
-            <w:tcW w:type="dxa" w:w="4320"/>
+            <w:tcW w:type="dxa" w:w="2160"/>
           </w:tcPr>
           <w:p>
             <w:r>
@@ -1000,7 +1067,27 @@
         </w:tc>
         <w:tc>
           <w:tcPr>
-            <w:tcW w:type="dxa" w:w="4320"/>
+            <w:tcW w:type="dxa" w:w="2160"/>
+          </w:tcPr>
+          <w:p>
+            <w:r>
+              <w:t>■■■■■□□□□□</w:t>
+            </w:r>
+          </w:p>
+        </w:tc>
+        <w:tc>
+          <w:tcPr>
+            <w:tcW w:type="dxa" w:w="2160"/>
+          </w:tcPr>
+          <w:p>
+            <w:r>
+              <w:t>scikit-learn</w:t>
+            </w:r>
+          </w:p>
+        </w:tc>
+        <w:tc>
+          <w:tcPr>
+            <w:tcW w:type="dxa" w:w="2160"/>
           </w:tcPr>
           <w:p>
             <w:r>
@@ -1012,17 +1099,37 @@
       <w:tr>
         <w:tc>
           <w:tcPr>
-            <w:tcW w:type="dxa" w:w="4320"/>
+            <w:tcW w:type="dxa" w:w="2160"/>
           </w:tcPr>
           <w:p>
             <w:r>
-              <w:t>scikit-learn</w:t>
+              <w:t>virtualenv</w:t>
             </w:r>
           </w:p>
         </w:tc>
         <w:tc>
           <w:tcPr>
-            <w:tcW w:type="dxa" w:w="4320"/>
+            <w:tcW w:type="dxa" w:w="2160"/>
+          </w:tcPr>
+          <w:p>
+            <w:r>
+              <w:t>■■■■■□□□□□</w:t>
+            </w:r>
+          </w:p>
+        </w:tc>
+        <w:tc>
+          <w:tcPr>
+            <w:tcW w:type="dxa" w:w="2160"/>
+          </w:tcPr>
+          <w:p>
+            <w:r>
+              <w:t>SymPy</w:t>
+            </w:r>
+          </w:p>
+        </w:tc>
+        <w:tc>
+          <w:tcPr>
+            <w:tcW w:type="dxa" w:w="2160"/>
           </w:tcPr>
           <w:p>
             <w:r>
@@ -1034,51 +1141,7 @@
       <w:tr>
         <w:tc>
           <w:tcPr>
-            <w:tcW w:type="dxa" w:w="4320"/>
-          </w:tcPr>
-          <w:p>
-            <w:r>
-              <w:t>virtualenv</w:t>
-            </w:r>
-          </w:p>
-        </w:tc>
-        <w:tc>
-          <w:tcPr>
-            <w:tcW w:type="dxa" w:w="4320"/>
-          </w:tcPr>
-          <w:p>
-            <w:r>
-              <w:t>■■■■■□□□□□</w:t>
-            </w:r>
-          </w:p>
-        </w:tc>
-      </w:tr>
-      <w:tr>
-        <w:tc>
-          <w:tcPr>
-            <w:tcW w:type="dxa" w:w="4320"/>
-          </w:tcPr>
-          <w:p>
-            <w:r>
-              <w:t>SymPy</w:t>
-            </w:r>
-          </w:p>
-        </w:tc>
-        <w:tc>
-          <w:tcPr>
-            <w:tcW w:type="dxa" w:w="4320"/>
-          </w:tcPr>
-          <w:p>
-            <w:r>
-              <w:t>■■■■■□□□□□</w:t>
-            </w:r>
-          </w:p>
-        </w:tc>
-      </w:tr>
-      <w:tr>
-        <w:tc>
-          <w:tcPr>
-            <w:tcW w:type="dxa" w:w="4320"/>
+            <w:tcW w:type="dxa" w:w="2160"/>
           </w:tcPr>
           <w:p>
             <w:r>
@@ -1088,7 +1151,7 @@
         </w:tc>
         <w:tc>
           <w:tcPr>
-            <w:tcW w:type="dxa" w:w="4320"/>
+            <w:tcW w:type="dxa" w:w="2160"/>
           </w:tcPr>
           <w:p>
             <w:r>
@@ -1096,11 +1159,9 @@
             </w:r>
           </w:p>
         </w:tc>
-      </w:tr>
-      <w:tr>
         <w:tc>
           <w:tcPr>
-            <w:tcW w:type="dxa" w:w="4320"/>
+            <w:tcW w:type="dxa" w:w="2160"/>
           </w:tcPr>
           <w:p>
             <w:r>
@@ -1110,7 +1171,7 @@
         </w:tc>
         <w:tc>
           <w:tcPr>
-            <w:tcW w:type="dxa" w:w="4320"/>
+            <w:tcW w:type="dxa" w:w="2160"/>
           </w:tcPr>
           <w:p>
             <w:r>
@@ -1122,7 +1183,7 @@
       <w:tr>
         <w:tc>
           <w:tcPr>
-            <w:tcW w:type="dxa" w:w="4320"/>
+            <w:tcW w:type="dxa" w:w="2160"/>
           </w:tcPr>
           <w:p>
             <w:r>
@@ -1132,7 +1193,27 @@
         </w:tc>
         <w:tc>
           <w:tcPr>
-            <w:tcW w:type="dxa" w:w="4320"/>
+            <w:tcW w:type="dxa" w:w="2160"/>
+          </w:tcPr>
+          <w:p>
+            <w:r>
+              <w:t>■■■■□□□□□□</w:t>
+            </w:r>
+          </w:p>
+        </w:tc>
+        <w:tc>
+          <w:tcPr>
+            <w:tcW w:type="dxa" w:w="2160"/>
+          </w:tcPr>
+          <w:p>
+            <w:r>
+              <w:t>Poetry</w:t>
+            </w:r>
+          </w:p>
+        </w:tc>
+        <w:tc>
+          <w:tcPr>
+            <w:tcW w:type="dxa" w:w="2160"/>
           </w:tcPr>
           <w:p>
             <w:r>
@@ -1144,29 +1225,7 @@
       <w:tr>
         <w:tc>
           <w:tcPr>
-            <w:tcW w:type="dxa" w:w="4320"/>
-          </w:tcPr>
-          <w:p>
-            <w:r>
-              <w:t>Poetry</w:t>
-            </w:r>
-          </w:p>
-        </w:tc>
-        <w:tc>
-          <w:tcPr>
-            <w:tcW w:type="dxa" w:w="4320"/>
-          </w:tcPr>
-          <w:p>
-            <w:r>
-              <w:t>■■■■□□□□□□</w:t>
-            </w:r>
-          </w:p>
-        </w:tc>
-      </w:tr>
-      <w:tr>
-        <w:tc>
-          <w:tcPr>
-            <w:tcW w:type="dxa" w:w="4320"/>
+            <w:tcW w:type="dxa" w:w="2160"/>
           </w:tcPr>
           <w:p>
             <w:r>
@@ -1176,7 +1235,27 @@
         </w:tc>
         <w:tc>
           <w:tcPr>
-            <w:tcW w:type="dxa" w:w="4320"/>
+            <w:tcW w:type="dxa" w:w="2160"/>
+          </w:tcPr>
+          <w:p>
+            <w:r>
+              <w:t>■■■□□□□□□□</w:t>
+            </w:r>
+          </w:p>
+        </w:tc>
+        <w:tc>
+          <w:tcPr>
+            <w:tcW w:type="dxa" w:w="2160"/>
+          </w:tcPr>
+          <w:p>
+            <w:r>
+              <w:t>seaborn</w:t>
+            </w:r>
+          </w:p>
+        </w:tc>
+        <w:tc>
+          <w:tcPr>
+            <w:tcW w:type="dxa" w:w="2160"/>
           </w:tcPr>
           <w:p>
             <w:r>
@@ -1188,17 +1267,37 @@
       <w:tr>
         <w:tc>
           <w:tcPr>
-            <w:tcW w:type="dxa" w:w="4320"/>
+            <w:tcW w:type="dxa" w:w="2160"/>
           </w:tcPr>
           <w:p>
             <w:r>
-              <w:t>seaborn</w:t>
+              <w:t>PyTorch Lightning</w:t>
             </w:r>
           </w:p>
         </w:tc>
         <w:tc>
           <w:tcPr>
-            <w:tcW w:type="dxa" w:w="4320"/>
+            <w:tcW w:type="dxa" w:w="2160"/>
+          </w:tcPr>
+          <w:p>
+            <w:r>
+              <w:t>■■■□□□□□□□</w:t>
+            </w:r>
+          </w:p>
+        </w:tc>
+        <w:tc>
+          <w:tcPr>
+            <w:tcW w:type="dxa" w:w="2160"/>
+          </w:tcPr>
+          <w:p>
+            <w:r>
+              <w:t>Keras</w:t>
+            </w:r>
+          </w:p>
+        </w:tc>
+        <w:tc>
+          <w:tcPr>
+            <w:tcW w:type="dxa" w:w="2160"/>
           </w:tcPr>
           <w:p>
             <w:r>
@@ -1210,51 +1309,7 @@
       <w:tr>
         <w:tc>
           <w:tcPr>
-            <w:tcW w:type="dxa" w:w="4320"/>
-          </w:tcPr>
-          <w:p>
-            <w:r>
-              <w:t>PyTorch Lightning</w:t>
-            </w:r>
-          </w:p>
-        </w:tc>
-        <w:tc>
-          <w:tcPr>
-            <w:tcW w:type="dxa" w:w="4320"/>
-          </w:tcPr>
-          <w:p>
-            <w:r>
-              <w:t>■■■□□□□□□□</w:t>
-            </w:r>
-          </w:p>
-        </w:tc>
-      </w:tr>
-      <w:tr>
-        <w:tc>
-          <w:tcPr>
-            <w:tcW w:type="dxa" w:w="4320"/>
-          </w:tcPr>
-          <w:p>
-            <w:r>
-              <w:t>Keras</w:t>
-            </w:r>
-          </w:p>
-        </w:tc>
-        <w:tc>
-          <w:tcPr>
-            <w:tcW w:type="dxa" w:w="4320"/>
-          </w:tcPr>
-          <w:p>
-            <w:r>
-              <w:t>■■■□□□□□□□</w:t>
-            </w:r>
-          </w:p>
-        </w:tc>
-      </w:tr>
-      <w:tr>
-        <w:tc>
-          <w:tcPr>
-            <w:tcW w:type="dxa" w:w="4320"/>
+            <w:tcW w:type="dxa" w:w="2160"/>
           </w:tcPr>
           <w:p>
             <w:r>
@@ -1264,12 +1319,28 @@
         </w:tc>
         <w:tc>
           <w:tcPr>
-            <w:tcW w:type="dxa" w:w="4320"/>
+            <w:tcW w:type="dxa" w:w="2160"/>
           </w:tcPr>
           <w:p>
             <w:r>
               <w:t>■■□□□□□□□□</w:t>
             </w:r>
+          </w:p>
+        </w:tc>
+        <w:tc>
+          <w:tcPr>
+            <w:tcW w:type="dxa" w:w="2160"/>
+          </w:tcPr>
+          <w:p>
+            <w:r/>
+          </w:p>
+        </w:tc>
+        <w:tc>
+          <w:tcPr>
+            <w:tcW w:type="dxa" w:w="2160"/>
+          </w:tcPr>
+          <w:p>
+            <w:r/>
           </w:p>
         </w:tc>
       </w:tr>
@@ -1289,13 +1360,15 @@
         <w:tblLook w:firstColumn="1" w:firstRow="1" w:lastColumn="0" w:lastRow="0" w:noHBand="0" w:noVBand="1" w:val="04A0"/>
       </w:tblPr>
       <w:tblGrid>
-        <w:gridCol w:w="4320"/>
-        <w:gridCol w:w="4320"/>
+        <w:gridCol w:w="2160"/>
+        <w:gridCol w:w="2160"/>
+        <w:gridCol w:w="2160"/>
+        <w:gridCol w:w="2160"/>
       </w:tblGrid>
       <w:tr>
         <w:tc>
           <w:tcPr>
-            <w:tcW w:type="dxa" w:w="4320"/>
+            <w:tcW w:type="dxa" w:w="2160"/>
           </w:tcPr>
           <w:p>
             <w:r>
@@ -1305,7 +1378,7 @@
         </w:tc>
         <w:tc>
           <w:tcPr>
-            <w:tcW w:type="dxa" w:w="4320"/>
+            <w:tcW w:type="dxa" w:w="2160"/>
           </w:tcPr>
           <w:p>
             <w:r>
@@ -1313,11 +1386,9 @@
             </w:r>
           </w:p>
         </w:tc>
-      </w:tr>
-      <w:tr>
         <w:tc>
           <w:tcPr>
-            <w:tcW w:type="dxa" w:w="4320"/>
+            <w:tcW w:type="dxa" w:w="2160"/>
           </w:tcPr>
           <w:p>
             <w:r>
@@ -1327,7 +1398,7 @@
         </w:tc>
         <w:tc>
           <w:tcPr>
-            <w:tcW w:type="dxa" w:w="4320"/>
+            <w:tcW w:type="dxa" w:w="2160"/>
           </w:tcPr>
           <w:p>
             <w:r>
@@ -1339,7 +1410,7 @@
       <w:tr>
         <w:tc>
           <w:tcPr>
-            <w:tcW w:type="dxa" w:w="4320"/>
+            <w:tcW w:type="dxa" w:w="2160"/>
           </w:tcPr>
           <w:p>
             <w:r>
@@ -1349,7 +1420,7 @@
         </w:tc>
         <w:tc>
           <w:tcPr>
-            <w:tcW w:type="dxa" w:w="4320"/>
+            <w:tcW w:type="dxa" w:w="2160"/>
           </w:tcPr>
           <w:p>
             <w:r>
@@ -1357,43 +1428,19 @@
             </w:r>
           </w:p>
         </w:tc>
-      </w:tr>
-      <w:tr>
         <w:tc>
           <w:tcPr>
-            <w:tcW w:type="dxa" w:w="4320"/>
+            <w:tcW w:type="dxa" w:w="2160"/>
           </w:tcPr>
           <w:p>
             <w:r>
-              <w:t>Q-learning</w:t>
+              <w:t>Numerical optimization</w:t>
             </w:r>
           </w:p>
         </w:tc>
         <w:tc>
           <w:tcPr>
-            <w:tcW w:type="dxa" w:w="4320"/>
-          </w:tcPr>
-          <w:p>
-            <w:r>
-              <w:t>■■■■■■■□□□</w:t>
-            </w:r>
-          </w:p>
-        </w:tc>
-      </w:tr>
-      <w:tr>
-        <w:tc>
-          <w:tcPr>
-            <w:tcW w:type="dxa" w:w="4320"/>
-          </w:tcPr>
-          <w:p>
-            <w:r>
-              <w:t>Copilot</w:t>
-            </w:r>
-          </w:p>
-        </w:tc>
-        <w:tc>
-          <w:tcPr>
-            <w:tcW w:type="dxa" w:w="4320"/>
+            <w:tcW w:type="dxa" w:w="2160"/>
           </w:tcPr>
           <w:p>
             <w:r>
@@ -1405,7 +1452,49 @@
       <w:tr>
         <w:tc>
           <w:tcPr>
-            <w:tcW w:type="dxa" w:w="4320"/>
+            <w:tcW w:type="dxa" w:w="2160"/>
+          </w:tcPr>
+          <w:p>
+            <w:r>
+              <w:t>Q-learning</w:t>
+            </w:r>
+          </w:p>
+        </w:tc>
+        <w:tc>
+          <w:tcPr>
+            <w:tcW w:type="dxa" w:w="2160"/>
+          </w:tcPr>
+          <w:p>
+            <w:r>
+              <w:t>■■■■■■□□□□</w:t>
+            </w:r>
+          </w:p>
+        </w:tc>
+        <w:tc>
+          <w:tcPr>
+            <w:tcW w:type="dxa" w:w="2160"/>
+          </w:tcPr>
+          <w:p>
+            <w:r>
+              <w:t>Copilot</w:t>
+            </w:r>
+          </w:p>
+        </w:tc>
+        <w:tc>
+          <w:tcPr>
+            <w:tcW w:type="dxa" w:w="2160"/>
+          </w:tcPr>
+          <w:p>
+            <w:r>
+              <w:t>■■■■■■□□□□</w:t>
+            </w:r>
+          </w:p>
+        </w:tc>
+      </w:tr>
+      <w:tr>
+        <w:tc>
+          <w:tcPr>
+            <w:tcW w:type="dxa" w:w="2160"/>
           </w:tcPr>
           <w:p>
             <w:r>
@@ -1415,7 +1504,27 @@
         </w:tc>
         <w:tc>
           <w:tcPr>
-            <w:tcW w:type="dxa" w:w="4320"/>
+            <w:tcW w:type="dxa" w:w="2160"/>
+          </w:tcPr>
+          <w:p>
+            <w:r>
+              <w:t>■■■■■□□□□□</w:t>
+            </w:r>
+          </w:p>
+        </w:tc>
+        <w:tc>
+          <w:tcPr>
+            <w:tcW w:type="dxa" w:w="2160"/>
+          </w:tcPr>
+          <w:p>
+            <w:r>
+              <w:t>Object Detection (YOLO)</w:t>
+            </w:r>
+          </w:p>
+        </w:tc>
+        <w:tc>
+          <w:tcPr>
+            <w:tcW w:type="dxa" w:w="2160"/>
           </w:tcPr>
           <w:p>
             <w:r>
@@ -1427,29 +1536,7 @@
       <w:tr>
         <w:tc>
           <w:tcPr>
-            <w:tcW w:type="dxa" w:w="4320"/>
-          </w:tcPr>
-          <w:p>
-            <w:r>
-              <w:t>Object Detection (YOLO)</w:t>
-            </w:r>
-          </w:p>
-        </w:tc>
-        <w:tc>
-          <w:tcPr>
-            <w:tcW w:type="dxa" w:w="4320"/>
-          </w:tcPr>
-          <w:p>
-            <w:r>
-              <w:t>■■■■■□□□□□</w:t>
-            </w:r>
-          </w:p>
-        </w:tc>
-      </w:tr>
-      <w:tr>
-        <w:tc>
-          <w:tcPr>
-            <w:tcW w:type="dxa" w:w="4320"/>
+            <w:tcW w:type="dxa" w:w="2160"/>
           </w:tcPr>
           <w:p>
             <w:r>
@@ -1459,7 +1546,7 @@
         </w:tc>
         <w:tc>
           <w:tcPr>
-            <w:tcW w:type="dxa" w:w="4320"/>
+            <w:tcW w:type="dxa" w:w="2160"/>
           </w:tcPr>
           <w:p>
             <w:r>
@@ -1467,11 +1554,9 @@
             </w:r>
           </w:p>
         </w:tc>
-      </w:tr>
-      <w:tr>
         <w:tc>
           <w:tcPr>
-            <w:tcW w:type="dxa" w:w="4320"/>
+            <w:tcW w:type="dxa" w:w="2160"/>
           </w:tcPr>
           <w:p>
             <w:r>
@@ -1481,7 +1566,7 @@
         </w:tc>
         <w:tc>
           <w:tcPr>
-            <w:tcW w:type="dxa" w:w="4320"/>
+            <w:tcW w:type="dxa" w:w="2160"/>
           </w:tcPr>
           <w:p>
             <w:r>
@@ -1506,13 +1591,15 @@
         <w:tblLook w:firstColumn="1" w:firstRow="1" w:lastColumn="0" w:lastRow="0" w:noHBand="0" w:noVBand="1" w:val="04A0"/>
       </w:tblPr>
       <w:tblGrid>
-        <w:gridCol w:w="4320"/>
-        <w:gridCol w:w="4320"/>
+        <w:gridCol w:w="2160"/>
+        <w:gridCol w:w="2160"/>
+        <w:gridCol w:w="2160"/>
+        <w:gridCol w:w="2160"/>
       </w:tblGrid>
       <w:tr>
         <w:tc>
           <w:tcPr>
-            <w:tcW w:type="dxa" w:w="4320"/>
+            <w:tcW w:type="dxa" w:w="2160"/>
           </w:tcPr>
           <w:p>
             <w:r>
@@ -1522,7 +1609,7 @@
         </w:tc>
         <w:tc>
           <w:tcPr>
-            <w:tcW w:type="dxa" w:w="4320"/>
+            <w:tcW w:type="dxa" w:w="2160"/>
           </w:tcPr>
           <w:p>
             <w:r>
@@ -1530,11 +1617,9 @@
             </w:r>
           </w:p>
         </w:tc>
-      </w:tr>
-      <w:tr>
         <w:tc>
           <w:tcPr>
-            <w:tcW w:type="dxa" w:w="4320"/>
+            <w:tcW w:type="dxa" w:w="2160"/>
           </w:tcPr>
           <w:p>
             <w:r>
@@ -1544,7 +1629,7 @@
         </w:tc>
         <w:tc>
           <w:tcPr>
-            <w:tcW w:type="dxa" w:w="4320"/>
+            <w:tcW w:type="dxa" w:w="2160"/>
           </w:tcPr>
           <w:p>
             <w:r>
@@ -1556,7 +1641,7 @@
       <w:tr>
         <w:tc>
           <w:tcPr>
-            <w:tcW w:type="dxa" w:w="4320"/>
+            <w:tcW w:type="dxa" w:w="2160"/>
           </w:tcPr>
           <w:p>
             <w:r>
@@ -1566,7 +1651,7 @@
         </w:tc>
         <w:tc>
           <w:tcPr>
-            <w:tcW w:type="dxa" w:w="4320"/>
+            <w:tcW w:type="dxa" w:w="2160"/>
           </w:tcPr>
           <w:p>
             <w:r>
@@ -1574,11 +1659,9 @@
             </w:r>
           </w:p>
         </w:tc>
-      </w:tr>
-      <w:tr>
         <w:tc>
           <w:tcPr>
-            <w:tcW w:type="dxa" w:w="4320"/>
+            <w:tcW w:type="dxa" w:w="2160"/>
           </w:tcPr>
           <w:p>
             <w:r>
@@ -1588,7 +1671,7 @@
         </w:tc>
         <w:tc>
           <w:tcPr>
-            <w:tcW w:type="dxa" w:w="4320"/>
+            <w:tcW w:type="dxa" w:w="2160"/>
           </w:tcPr>
           <w:p>
             <w:r>
@@ -1600,7 +1683,7 @@
       <w:tr>
         <w:tc>
           <w:tcPr>
-            <w:tcW w:type="dxa" w:w="4320"/>
+            <w:tcW w:type="dxa" w:w="2160"/>
           </w:tcPr>
           <w:p>
             <w:r>
@@ -1610,7 +1693,7 @@
         </w:tc>
         <w:tc>
           <w:tcPr>
-            <w:tcW w:type="dxa" w:w="4320"/>
+            <w:tcW w:type="dxa" w:w="2160"/>
           </w:tcPr>
           <w:p>
             <w:r>
@@ -1618,11 +1701,9 @@
             </w:r>
           </w:p>
         </w:tc>
-      </w:tr>
-      <w:tr>
         <w:tc>
           <w:tcPr>
-            <w:tcW w:type="dxa" w:w="4320"/>
+            <w:tcW w:type="dxa" w:w="2160"/>
           </w:tcPr>
           <w:p>
             <w:r>
@@ -1632,7 +1713,7 @@
         </w:tc>
         <w:tc>
           <w:tcPr>
-            <w:tcW w:type="dxa" w:w="4320"/>
+            <w:tcW w:type="dxa" w:w="2160"/>
           </w:tcPr>
           <w:p>
             <w:r>
@@ -1644,7 +1725,7 @@
       <w:tr>
         <w:tc>
           <w:tcPr>
-            <w:tcW w:type="dxa" w:w="4320"/>
+            <w:tcW w:type="dxa" w:w="2160"/>
           </w:tcPr>
           <w:p>
             <w:r>
@@ -1654,12 +1735,28 @@
         </w:tc>
         <w:tc>
           <w:tcPr>
-            <w:tcW w:type="dxa" w:w="4320"/>
+            <w:tcW w:type="dxa" w:w="2160"/>
           </w:tcPr>
           <w:p>
             <w:r>
               <w:t>■■□□□□□□□□</w:t>
             </w:r>
+          </w:p>
+        </w:tc>
+        <w:tc>
+          <w:tcPr>
+            <w:tcW w:type="dxa" w:w="2160"/>
+          </w:tcPr>
+          <w:p>
+            <w:r/>
+          </w:p>
+        </w:tc>
+        <w:tc>
+          <w:tcPr>
+            <w:tcW w:type="dxa" w:w="2160"/>
+          </w:tcPr>
+          <w:p>
+            <w:r/>
           </w:p>
         </w:tc>
       </w:tr>
@@ -1679,13 +1776,15 @@
         <w:tblLook w:firstColumn="1" w:firstRow="1" w:lastColumn="0" w:lastRow="0" w:noHBand="0" w:noVBand="1" w:val="04A0"/>
       </w:tblPr>
       <w:tblGrid>
-        <w:gridCol w:w="4320"/>
-        <w:gridCol w:w="4320"/>
+        <w:gridCol w:w="2160"/>
+        <w:gridCol w:w="2160"/>
+        <w:gridCol w:w="2160"/>
+        <w:gridCol w:w="2160"/>
       </w:tblGrid>
       <w:tr>
         <w:tc>
           <w:tcPr>
-            <w:tcW w:type="dxa" w:w="4320"/>
+            <w:tcW w:type="dxa" w:w="2160"/>
           </w:tcPr>
           <w:p>
             <w:r>
@@ -1695,7 +1794,7 @@
         </w:tc>
         <w:tc>
           <w:tcPr>
-            <w:tcW w:type="dxa" w:w="4320"/>
+            <w:tcW w:type="dxa" w:w="2160"/>
           </w:tcPr>
           <w:p>
             <w:r>
@@ -1703,11 +1802,9 @@
             </w:r>
           </w:p>
         </w:tc>
-      </w:tr>
-      <w:tr>
         <w:tc>
           <w:tcPr>
-            <w:tcW w:type="dxa" w:w="4320"/>
+            <w:tcW w:type="dxa" w:w="2160"/>
           </w:tcPr>
           <w:p>
             <w:r>
@@ -1717,7 +1814,7 @@
         </w:tc>
         <w:tc>
           <w:tcPr>
-            <w:tcW w:type="dxa" w:w="4320"/>
+            <w:tcW w:type="dxa" w:w="2160"/>
           </w:tcPr>
           <w:p>
             <w:r>
@@ -1729,7 +1826,7 @@
       <w:tr>
         <w:tc>
           <w:tcPr>
-            <w:tcW w:type="dxa" w:w="4320"/>
+            <w:tcW w:type="dxa" w:w="2160"/>
           </w:tcPr>
           <w:p>
             <w:r>
@@ -1739,7 +1836,7 @@
         </w:tc>
         <w:tc>
           <w:tcPr>
-            <w:tcW w:type="dxa" w:w="4320"/>
+            <w:tcW w:type="dxa" w:w="2160"/>
           </w:tcPr>
           <w:p>
             <w:r>
@@ -1747,11 +1844,9 @@
             </w:r>
           </w:p>
         </w:tc>
-      </w:tr>
-      <w:tr>
         <w:tc>
           <w:tcPr>
-            <w:tcW w:type="dxa" w:w="4320"/>
+            <w:tcW w:type="dxa" w:w="2160"/>
           </w:tcPr>
           <w:p>
             <w:r>
@@ -1761,7 +1856,7 @@
         </w:tc>
         <w:tc>
           <w:tcPr>
-            <w:tcW w:type="dxa" w:w="4320"/>
+            <w:tcW w:type="dxa" w:w="2160"/>
           </w:tcPr>
           <w:p>
             <w:r>
@@ -1773,7 +1868,7 @@
       <w:tr>
         <w:tc>
           <w:tcPr>
-            <w:tcW w:type="dxa" w:w="4320"/>
+            <w:tcW w:type="dxa" w:w="2160"/>
           </w:tcPr>
           <w:p>
             <w:r>
@@ -1783,7 +1878,7 @@
         </w:tc>
         <w:tc>
           <w:tcPr>
-            <w:tcW w:type="dxa" w:w="4320"/>
+            <w:tcW w:type="dxa" w:w="2160"/>
           </w:tcPr>
           <w:p>
             <w:r>
@@ -1791,11 +1886,9 @@
             </w:r>
           </w:p>
         </w:tc>
-      </w:tr>
-      <w:tr>
         <w:tc>
           <w:tcPr>
-            <w:tcW w:type="dxa" w:w="4320"/>
+            <w:tcW w:type="dxa" w:w="2160"/>
           </w:tcPr>
           <w:p>
             <w:r>
@@ -1805,7 +1898,7 @@
         </w:tc>
         <w:tc>
           <w:tcPr>
-            <w:tcW w:type="dxa" w:w="4320"/>
+            <w:tcW w:type="dxa" w:w="2160"/>
           </w:tcPr>
           <w:p>
             <w:r>
@@ -1817,7 +1910,27 @@
       <w:tr>
         <w:tc>
           <w:tcPr>
-            <w:tcW w:type="dxa" w:w="4320"/>
+            <w:tcW w:type="dxa" w:w="2160"/>
+          </w:tcPr>
+          <w:p>
+            <w:r>
+              <w:t>Firebase</w:t>
+            </w:r>
+          </w:p>
+        </w:tc>
+        <w:tc>
+          <w:tcPr>
+            <w:tcW w:type="dxa" w:w="2160"/>
+          </w:tcPr>
+          <w:p>
+            <w:r>
+              <w:t>■■■■■□□□□□</w:t>
+            </w:r>
+          </w:p>
+        </w:tc>
+        <w:tc>
+          <w:tcPr>
+            <w:tcW w:type="dxa" w:w="2160"/>
           </w:tcPr>
           <w:p>
             <w:r>
@@ -1827,7 +1940,7 @@
         </w:tc>
         <w:tc>
           <w:tcPr>
-            <w:tcW w:type="dxa" w:w="4320"/>
+            <w:tcW w:type="dxa" w:w="2160"/>
           </w:tcPr>
           <w:p>
             <w:r>
@@ -1839,7 +1952,7 @@
       <w:tr>
         <w:tc>
           <w:tcPr>
-            <w:tcW w:type="dxa" w:w="4320"/>
+            <w:tcW w:type="dxa" w:w="2160"/>
           </w:tcPr>
           <w:p>
             <w:r>
@@ -1849,7 +1962,7 @@
         </w:tc>
         <w:tc>
           <w:tcPr>
-            <w:tcW w:type="dxa" w:w="4320"/>
+            <w:tcW w:type="dxa" w:w="2160"/>
           </w:tcPr>
           <w:p>
             <w:r>
@@ -1857,11 +1970,9 @@
             </w:r>
           </w:p>
         </w:tc>
-      </w:tr>
-      <w:tr>
         <w:tc>
           <w:tcPr>
-            <w:tcW w:type="dxa" w:w="4320"/>
+            <w:tcW w:type="dxa" w:w="2160"/>
           </w:tcPr>
           <w:p>
             <w:r>
@@ -1871,7 +1982,7 @@
         </w:tc>
         <w:tc>
           <w:tcPr>
-            <w:tcW w:type="dxa" w:w="4320"/>
+            <w:tcW w:type="dxa" w:w="2160"/>
           </w:tcPr>
           <w:p>
             <w:r>
@@ -1883,7 +1994,7 @@
       <w:tr>
         <w:tc>
           <w:tcPr>
-            <w:tcW w:type="dxa" w:w="4320"/>
+            <w:tcW w:type="dxa" w:w="2160"/>
           </w:tcPr>
           <w:p>
             <w:r>
@@ -1893,7 +2004,27 @@
         </w:tc>
         <w:tc>
           <w:tcPr>
-            <w:tcW w:type="dxa" w:w="4320"/>
+            <w:tcW w:type="dxa" w:w="2160"/>
+          </w:tcPr>
+          <w:p>
+            <w:r>
+              <w:t>■■□□□□□□□□</w:t>
+            </w:r>
+          </w:p>
+        </w:tc>
+        <w:tc>
+          <w:tcPr>
+            <w:tcW w:type="dxa" w:w="2160"/>
+          </w:tcPr>
+          <w:p>
+            <w:r>
+              <w:t>MySQL</w:t>
+            </w:r>
+          </w:p>
+        </w:tc>
+        <w:tc>
+          <w:tcPr>
+            <w:tcW w:type="dxa" w:w="2160"/>
           </w:tcPr>
           <w:p>
             <w:r>
@@ -1905,29 +2036,7 @@
       <w:tr>
         <w:tc>
           <w:tcPr>
-            <w:tcW w:type="dxa" w:w="4320"/>
-          </w:tcPr>
-          <w:p>
-            <w:r>
-              <w:t>MySQL</w:t>
-            </w:r>
-          </w:p>
-        </w:tc>
-        <w:tc>
-          <w:tcPr>
-            <w:tcW w:type="dxa" w:w="4320"/>
-          </w:tcPr>
-          <w:p>
-            <w:r>
-              <w:t>■■□□□□□□□□</w:t>
-            </w:r>
-          </w:p>
-        </w:tc>
-      </w:tr>
-      <w:tr>
-        <w:tc>
-          <w:tcPr>
-            <w:tcW w:type="dxa" w:w="4320"/>
+            <w:tcW w:type="dxa" w:w="2160"/>
           </w:tcPr>
           <w:p>
             <w:r>
@@ -1937,12 +2046,28 @@
         </w:tc>
         <w:tc>
           <w:tcPr>
-            <w:tcW w:type="dxa" w:w="4320"/>
+            <w:tcW w:type="dxa" w:w="2160"/>
           </w:tcPr>
           <w:p>
             <w:r>
               <w:t>■■□□□□□□□□</w:t>
             </w:r>
+          </w:p>
+        </w:tc>
+        <w:tc>
+          <w:tcPr>
+            <w:tcW w:type="dxa" w:w="2160"/>
+          </w:tcPr>
+          <w:p>
+            <w:r/>
+          </w:p>
+        </w:tc>
+        <w:tc>
+          <w:tcPr>
+            <w:tcW w:type="dxa" w:w="2160"/>
+          </w:tcPr>
+          <w:p>
+            <w:r/>
           </w:p>
         </w:tc>
       </w:tr>
@@ -1962,13 +2087,15 @@
         <w:tblLook w:firstColumn="1" w:firstRow="1" w:lastColumn="0" w:lastRow="0" w:noHBand="0" w:noVBand="1" w:val="04A0"/>
       </w:tblPr>
       <w:tblGrid>
-        <w:gridCol w:w="4320"/>
-        <w:gridCol w:w="4320"/>
+        <w:gridCol w:w="2160"/>
+        <w:gridCol w:w="2160"/>
+        <w:gridCol w:w="2160"/>
+        <w:gridCol w:w="2160"/>
       </w:tblGrid>
       <w:tr>
         <w:tc>
           <w:tcPr>
-            <w:tcW w:type="dxa" w:w="4320"/>
+            <w:tcW w:type="dxa" w:w="2160"/>
           </w:tcPr>
           <w:p>
             <w:r>
@@ -1978,7 +2105,7 @@
         </w:tc>
         <w:tc>
           <w:tcPr>
-            <w:tcW w:type="dxa" w:w="4320"/>
+            <w:tcW w:type="dxa" w:w="2160"/>
           </w:tcPr>
           <w:p>
             <w:r>
@@ -1986,11 +2113,9 @@
             </w:r>
           </w:p>
         </w:tc>
-      </w:tr>
-      <w:tr>
         <w:tc>
           <w:tcPr>
-            <w:tcW w:type="dxa" w:w="4320"/>
+            <w:tcW w:type="dxa" w:w="2160"/>
           </w:tcPr>
           <w:p>
             <w:r>
@@ -2000,7 +2125,7 @@
         </w:tc>
         <w:tc>
           <w:tcPr>
-            <w:tcW w:type="dxa" w:w="4320"/>
+            <w:tcW w:type="dxa" w:w="2160"/>
           </w:tcPr>
           <w:p>
             <w:r>
@@ -2012,7 +2137,7 @@
       <w:tr>
         <w:tc>
           <w:tcPr>
-            <w:tcW w:type="dxa" w:w="4320"/>
+            <w:tcW w:type="dxa" w:w="2160"/>
           </w:tcPr>
           <w:p>
             <w:r>
@@ -2022,7 +2147,7 @@
         </w:tc>
         <w:tc>
           <w:tcPr>
-            <w:tcW w:type="dxa" w:w="4320"/>
+            <w:tcW w:type="dxa" w:w="2160"/>
           </w:tcPr>
           <w:p>
             <w:r>
@@ -2030,11 +2155,9 @@
             </w:r>
           </w:p>
         </w:tc>
-      </w:tr>
-      <w:tr>
         <w:tc>
           <w:tcPr>
-            <w:tcW w:type="dxa" w:w="4320"/>
+            <w:tcW w:type="dxa" w:w="2160"/>
           </w:tcPr>
           <w:p>
             <w:r>
@@ -2044,7 +2167,7 @@
         </w:tc>
         <w:tc>
           <w:tcPr>
-            <w:tcW w:type="dxa" w:w="4320"/>
+            <w:tcW w:type="dxa" w:w="2160"/>
           </w:tcPr>
           <w:p>
             <w:r>
@@ -2056,7 +2179,7 @@
       <w:tr>
         <w:tc>
           <w:tcPr>
-            <w:tcW w:type="dxa" w:w="4320"/>
+            <w:tcW w:type="dxa" w:w="2160"/>
           </w:tcPr>
           <w:p>
             <w:r>
@@ -2066,7 +2189,7 @@
         </w:tc>
         <w:tc>
           <w:tcPr>
-            <w:tcW w:type="dxa" w:w="4320"/>
+            <w:tcW w:type="dxa" w:w="2160"/>
           </w:tcPr>
           <w:p>
             <w:r>
@@ -2074,25 +2197,23 @@
             </w:r>
           </w:p>
         </w:tc>
-      </w:tr>
-      <w:tr>
         <w:tc>
           <w:tcPr>
-            <w:tcW w:type="dxa" w:w="4320"/>
+            <w:tcW w:type="dxa" w:w="2160"/>
           </w:tcPr>
           <w:p>
             <w:r>
-              <w:t>GitHub</w:t>
+              <w:t>AWS</w:t>
             </w:r>
           </w:p>
         </w:tc>
         <w:tc>
           <w:tcPr>
-            <w:tcW w:type="dxa" w:w="4320"/>
+            <w:tcW w:type="dxa" w:w="2160"/>
           </w:tcPr>
           <w:p>
             <w:r>
-              <w:t>■■■■■□□□□□</w:t>
+              <w:t>■■■■□□□□□□</w:t>
             </w:r>
           </w:p>
         </w:tc>
@@ -2100,29 +2221,7 @@
       <w:tr>
         <w:tc>
           <w:tcPr>
-            <w:tcW w:type="dxa" w:w="4320"/>
-          </w:tcPr>
-          <w:p>
-            <w:r>
-              <w:t>SOPS</w:t>
-            </w:r>
-          </w:p>
-        </w:tc>
-        <w:tc>
-          <w:tcPr>
-            <w:tcW w:type="dxa" w:w="4320"/>
-          </w:tcPr>
-          <w:p>
-            <w:r>
-              <w:t>■■■■■□□□□□</w:t>
-            </w:r>
-          </w:p>
-        </w:tc>
-      </w:tr>
-      <w:tr>
-        <w:tc>
-          <w:tcPr>
-            <w:tcW w:type="dxa" w:w="4320"/>
+            <w:tcW w:type="dxa" w:w="2160"/>
           </w:tcPr>
           <w:p>
             <w:r>
@@ -2132,12 +2231,28 @@
         </w:tc>
         <w:tc>
           <w:tcPr>
-            <w:tcW w:type="dxa" w:w="4320"/>
+            <w:tcW w:type="dxa" w:w="2160"/>
           </w:tcPr>
           <w:p>
             <w:r>
               <w:t>■■□□□□□□□□</w:t>
             </w:r>
+          </w:p>
+        </w:tc>
+        <w:tc>
+          <w:tcPr>
+            <w:tcW w:type="dxa" w:w="2160"/>
+          </w:tcPr>
+          <w:p>
+            <w:r/>
+          </w:p>
+        </w:tc>
+        <w:tc>
+          <w:tcPr>
+            <w:tcW w:type="dxa" w:w="2160"/>
+          </w:tcPr>
+          <w:p>
+            <w:r/>
           </w:p>
         </w:tc>
       </w:tr>
@@ -2157,13 +2272,15 @@
         <w:tblLook w:firstColumn="1" w:firstRow="1" w:lastColumn="0" w:lastRow="0" w:noHBand="0" w:noVBand="1" w:val="04A0"/>
       </w:tblPr>
       <w:tblGrid>
-        <w:gridCol w:w="4320"/>
-        <w:gridCol w:w="4320"/>
+        <w:gridCol w:w="2160"/>
+        <w:gridCol w:w="2160"/>
+        <w:gridCol w:w="2160"/>
+        <w:gridCol w:w="2160"/>
       </w:tblGrid>
       <w:tr>
         <w:tc>
           <w:tcPr>
-            <w:tcW w:type="dxa" w:w="4320"/>
+            <w:tcW w:type="dxa" w:w="2160"/>
           </w:tcPr>
           <w:p>
             <w:r>
@@ -2173,7 +2290,27 @@
         </w:tc>
         <w:tc>
           <w:tcPr>
-            <w:tcW w:type="dxa" w:w="4320"/>
+            <w:tcW w:type="dxa" w:w="2160"/>
+          </w:tcPr>
+          <w:p>
+            <w:r>
+              <w:t>■■■■■■■■□□</w:t>
+            </w:r>
+          </w:p>
+        </w:tc>
+        <w:tc>
+          <w:tcPr>
+            <w:tcW w:type="dxa" w:w="2160"/>
+          </w:tcPr>
+          <w:p>
+            <w:r>
+              <w:t>TTD (Test-Driven Development)</w:t>
+            </w:r>
+          </w:p>
+        </w:tc>
+        <w:tc>
+          <w:tcPr>
+            <w:tcW w:type="dxa" w:w="2160"/>
           </w:tcPr>
           <w:p>
             <w:r>
@@ -2185,29 +2322,7 @@
       <w:tr>
         <w:tc>
           <w:tcPr>
-            <w:tcW w:type="dxa" w:w="4320"/>
-          </w:tcPr>
-          <w:p>
-            <w:r>
-              <w:t>TTD (Test-Driven Development)</w:t>
-            </w:r>
-          </w:p>
-        </w:tc>
-        <w:tc>
-          <w:tcPr>
-            <w:tcW w:type="dxa" w:w="4320"/>
-          </w:tcPr>
-          <w:p>
-            <w:r>
-              <w:t>■■■■■■■■□□</w:t>
-            </w:r>
-          </w:p>
-        </w:tc>
-      </w:tr>
-      <w:tr>
-        <w:tc>
-          <w:tcPr>
-            <w:tcW w:type="dxa" w:w="4320"/>
+            <w:tcW w:type="dxa" w:w="2160"/>
           </w:tcPr>
           <w:p>
             <w:r>
@@ -2217,7 +2332,7 @@
         </w:tc>
         <w:tc>
           <w:tcPr>
-            <w:tcW w:type="dxa" w:w="4320"/>
+            <w:tcW w:type="dxa" w:w="2160"/>
           </w:tcPr>
           <w:p>
             <w:r>
@@ -2225,11 +2340,9 @@
             </w:r>
           </w:p>
         </w:tc>
-      </w:tr>
-      <w:tr>
         <w:tc>
           <w:tcPr>
-            <w:tcW w:type="dxa" w:w="4320"/>
+            <w:tcW w:type="dxa" w:w="2160"/>
           </w:tcPr>
           <w:p>
             <w:r>
@@ -2239,7 +2352,7 @@
         </w:tc>
         <w:tc>
           <w:tcPr>
-            <w:tcW w:type="dxa" w:w="4320"/>
+            <w:tcW w:type="dxa" w:w="2160"/>
           </w:tcPr>
           <w:p>
             <w:r>
@@ -2251,7 +2364,7 @@
       <w:tr>
         <w:tc>
           <w:tcPr>
-            <w:tcW w:type="dxa" w:w="4320"/>
+            <w:tcW w:type="dxa" w:w="2160"/>
           </w:tcPr>
           <w:p>
             <w:r>
@@ -2261,7 +2374,7 @@
         </w:tc>
         <w:tc>
           <w:tcPr>
-            <w:tcW w:type="dxa" w:w="4320"/>
+            <w:tcW w:type="dxa" w:w="2160"/>
           </w:tcPr>
           <w:p>
             <w:r>
@@ -2269,11 +2382,9 @@
             </w:r>
           </w:p>
         </w:tc>
-      </w:tr>
-      <w:tr>
         <w:tc>
           <w:tcPr>
-            <w:tcW w:type="dxa" w:w="4320"/>
+            <w:tcW w:type="dxa" w:w="2160"/>
           </w:tcPr>
           <w:p>
             <w:r>
@@ -2283,29 +2394,7 @@
         </w:tc>
         <w:tc>
           <w:tcPr>
-            <w:tcW w:type="dxa" w:w="4320"/>
-          </w:tcPr>
-          <w:p>
-            <w:r>
-              <w:t>■■□□□□□□□□</w:t>
-            </w:r>
-          </w:p>
-        </w:tc>
-      </w:tr>
-      <w:tr>
-        <w:tc>
-          <w:tcPr>
-            <w:tcW w:type="dxa" w:w="4320"/>
-          </w:tcPr>
-          <w:p>
-            <w:r>
-              <w:t>pre-commit</w:t>
-            </w:r>
-          </w:p>
-        </w:tc>
-        <w:tc>
-          <w:tcPr>
-            <w:tcW w:type="dxa" w:w="4320"/>
+            <w:tcW w:type="dxa" w:w="2160"/>
           </w:tcPr>
           <w:p>
             <w:r>
@@ -2330,13 +2419,15 @@
         <w:tblLook w:firstColumn="1" w:firstRow="1" w:lastColumn="0" w:lastRow="0" w:noHBand="0" w:noVBand="1" w:val="04A0"/>
       </w:tblPr>
       <w:tblGrid>
-        <w:gridCol w:w="4320"/>
-        <w:gridCol w:w="4320"/>
+        <w:gridCol w:w="2160"/>
+        <w:gridCol w:w="2160"/>
+        <w:gridCol w:w="2160"/>
+        <w:gridCol w:w="2160"/>
       </w:tblGrid>
       <w:tr>
         <w:tc>
           <w:tcPr>
-            <w:tcW w:type="dxa" w:w="4320"/>
+            <w:tcW w:type="dxa" w:w="2160"/>
           </w:tcPr>
           <w:p>
             <w:r>
@@ -2346,7 +2437,27 @@
         </w:tc>
         <w:tc>
           <w:tcPr>
-            <w:tcW w:type="dxa" w:w="4320"/>
+            <w:tcW w:type="dxa" w:w="2160"/>
+          </w:tcPr>
+          <w:p>
+            <w:r>
+              <w:t>■■■■■■□□□□</w:t>
+            </w:r>
+          </w:p>
+        </w:tc>
+        <w:tc>
+          <w:tcPr>
+            <w:tcW w:type="dxa" w:w="2160"/>
+          </w:tcPr>
+          <w:p>
+            <w:r>
+              <w:t>iOS</w:t>
+            </w:r>
+          </w:p>
+        </w:tc>
+        <w:tc>
+          <w:tcPr>
+            <w:tcW w:type="dxa" w:w="2160"/>
           </w:tcPr>
           <w:p>
             <w:r>
@@ -2358,29 +2469,7 @@
       <w:tr>
         <w:tc>
           <w:tcPr>
-            <w:tcW w:type="dxa" w:w="4320"/>
-          </w:tcPr>
-          <w:p>
-            <w:r>
-              <w:t>iOS</w:t>
-            </w:r>
-          </w:p>
-        </w:tc>
-        <w:tc>
-          <w:tcPr>
-            <w:tcW w:type="dxa" w:w="4320"/>
-          </w:tcPr>
-          <w:p>
-            <w:r>
-              <w:t>■■■■■■□□□□</w:t>
-            </w:r>
-          </w:p>
-        </w:tc>
-      </w:tr>
-      <w:tr>
-        <w:tc>
-          <w:tcPr>
-            <w:tcW w:type="dxa" w:w="4320"/>
+            <w:tcW w:type="dxa" w:w="2160"/>
           </w:tcPr>
           <w:p>
             <w:r>
@@ -2390,7 +2479,7 @@
         </w:tc>
         <w:tc>
           <w:tcPr>
-            <w:tcW w:type="dxa" w:w="4320"/>
+            <w:tcW w:type="dxa" w:w="2160"/>
           </w:tcPr>
           <w:p>
             <w:r>
@@ -2398,11 +2487,9 @@
             </w:r>
           </w:p>
         </w:tc>
-      </w:tr>
-      <w:tr>
         <w:tc>
           <w:tcPr>
-            <w:tcW w:type="dxa" w:w="4320"/>
+            <w:tcW w:type="dxa" w:w="2160"/>
           </w:tcPr>
           <w:p>
             <w:r>
@@ -2412,7 +2499,7 @@
         </w:tc>
         <w:tc>
           <w:tcPr>
-            <w:tcW w:type="dxa" w:w="4320"/>
+            <w:tcW w:type="dxa" w:w="2160"/>
           </w:tcPr>
           <w:p>
             <w:r>
@@ -2424,7 +2511,7 @@
       <w:tr>
         <w:tc>
           <w:tcPr>
-            <w:tcW w:type="dxa" w:w="4320"/>
+            <w:tcW w:type="dxa" w:w="2160"/>
           </w:tcPr>
           <w:p>
             <w:r>
@@ -2434,12 +2521,28 @@
         </w:tc>
         <w:tc>
           <w:tcPr>
-            <w:tcW w:type="dxa" w:w="4320"/>
+            <w:tcW w:type="dxa" w:w="2160"/>
           </w:tcPr>
           <w:p>
             <w:r>
               <w:t>■■■□□□□□□□</w:t>
             </w:r>
+          </w:p>
+        </w:tc>
+        <w:tc>
+          <w:tcPr>
+            <w:tcW w:type="dxa" w:w="2160"/>
+          </w:tcPr>
+          <w:p>
+            <w:r/>
+          </w:p>
+        </w:tc>
+        <w:tc>
+          <w:tcPr>
+            <w:tcW w:type="dxa" w:w="2160"/>
+          </w:tcPr>
+          <w:p>
+            <w:r/>
           </w:p>
         </w:tc>
       </w:tr>
@@ -2459,13 +2562,15 @@
         <w:tblLook w:firstColumn="1" w:firstRow="1" w:lastColumn="0" w:lastRow="0" w:noHBand="0" w:noVBand="1" w:val="04A0"/>
       </w:tblPr>
       <w:tblGrid>
-        <w:gridCol w:w="4320"/>
-        <w:gridCol w:w="4320"/>
+        <w:gridCol w:w="2160"/>
+        <w:gridCol w:w="2160"/>
+        <w:gridCol w:w="2160"/>
+        <w:gridCol w:w="2160"/>
       </w:tblGrid>
       <w:tr>
         <w:tc>
           <w:tcPr>
-            <w:tcW w:type="dxa" w:w="4320"/>
+            <w:tcW w:type="dxa" w:w="2160"/>
           </w:tcPr>
           <w:p>
             <w:r>
@@ -2475,7 +2580,27 @@
         </w:tc>
         <w:tc>
           <w:tcPr>
-            <w:tcW w:type="dxa" w:w="4320"/>
+            <w:tcW w:type="dxa" w:w="2160"/>
+          </w:tcPr>
+          <w:p>
+            <w:r>
+              <w:t>■■■■■■■■□□</w:t>
+            </w:r>
+          </w:p>
+        </w:tc>
+        <w:tc>
+          <w:tcPr>
+            <w:tcW w:type="dxa" w:w="2160"/>
+          </w:tcPr>
+          <w:p>
+            <w:r>
+              <w:t>Unity</w:t>
+            </w:r>
+          </w:p>
+        </w:tc>
+        <w:tc>
+          <w:tcPr>
+            <w:tcW w:type="dxa" w:w="2160"/>
           </w:tcPr>
           <w:p>
             <w:r>
@@ -2487,29 +2612,7 @@
       <w:tr>
         <w:tc>
           <w:tcPr>
-            <w:tcW w:type="dxa" w:w="4320"/>
-          </w:tcPr>
-          <w:p>
-            <w:r>
-              <w:t>Unity</w:t>
-            </w:r>
-          </w:p>
-        </w:tc>
-        <w:tc>
-          <w:tcPr>
-            <w:tcW w:type="dxa" w:w="4320"/>
-          </w:tcPr>
-          <w:p>
-            <w:r>
-              <w:t>■■■■■■■■□□</w:t>
-            </w:r>
-          </w:p>
-        </w:tc>
-      </w:tr>
-      <w:tr>
-        <w:tc>
-          <w:tcPr>
-            <w:tcW w:type="dxa" w:w="4320"/>
+            <w:tcW w:type="dxa" w:w="2160"/>
           </w:tcPr>
           <w:p>
             <w:r>
@@ -2519,7 +2622,27 @@
         </w:tc>
         <w:tc>
           <w:tcPr>
-            <w:tcW w:type="dxa" w:w="4320"/>
+            <w:tcW w:type="dxa" w:w="2160"/>
+          </w:tcPr>
+          <w:p>
+            <w:r>
+              <w:t>■■■■■■□□□□</w:t>
+            </w:r>
+          </w:p>
+        </w:tc>
+        <w:tc>
+          <w:tcPr>
+            <w:tcW w:type="dxa" w:w="2160"/>
+          </w:tcPr>
+          <w:p>
+            <w:r>
+              <w:t>3D Visualization</w:t>
+            </w:r>
+          </w:p>
+        </w:tc>
+        <w:tc>
+          <w:tcPr>
+            <w:tcW w:type="dxa" w:w="2160"/>
           </w:tcPr>
           <w:p>
             <w:r>
@@ -2531,29 +2654,7 @@
       <w:tr>
         <w:tc>
           <w:tcPr>
-            <w:tcW w:type="dxa" w:w="4320"/>
-          </w:tcPr>
-          <w:p>
-            <w:r>
-              <w:t>3D Visualization</w:t>
-            </w:r>
-          </w:p>
-        </w:tc>
-        <w:tc>
-          <w:tcPr>
-            <w:tcW w:type="dxa" w:w="4320"/>
-          </w:tcPr>
-          <w:p>
-            <w:r>
-              <w:t>■■■■■■□□□□</w:t>
-            </w:r>
-          </w:p>
-        </w:tc>
-      </w:tr>
-      <w:tr>
-        <w:tc>
-          <w:tcPr>
-            <w:tcW w:type="dxa" w:w="4320"/>
+            <w:tcW w:type="dxa" w:w="2160"/>
           </w:tcPr>
           <w:p>
             <w:r>
@@ -2563,7 +2664,27 @@
         </w:tc>
         <w:tc>
           <w:tcPr>
-            <w:tcW w:type="dxa" w:w="4320"/>
+            <w:tcW w:type="dxa" w:w="2160"/>
+          </w:tcPr>
+          <w:p>
+            <w:r>
+              <w:t>■■■□□□□□□□</w:t>
+            </w:r>
+          </w:p>
+        </w:tc>
+        <w:tc>
+          <w:tcPr>
+            <w:tcW w:type="dxa" w:w="2160"/>
+          </w:tcPr>
+          <w:p>
+            <w:r>
+              <w:t>GIMP</w:t>
+            </w:r>
+          </w:p>
+        </w:tc>
+        <w:tc>
+          <w:tcPr>
+            <w:tcW w:type="dxa" w:w="2160"/>
           </w:tcPr>
           <w:p>
             <w:r>
@@ -2575,29 +2696,7 @@
       <w:tr>
         <w:tc>
           <w:tcPr>
-            <w:tcW w:type="dxa" w:w="4320"/>
-          </w:tcPr>
-          <w:p>
-            <w:r>
-              <w:t>GIMP</w:t>
-            </w:r>
-          </w:p>
-        </w:tc>
-        <w:tc>
-          <w:tcPr>
-            <w:tcW w:type="dxa" w:w="4320"/>
-          </w:tcPr>
-          <w:p>
-            <w:r>
-              <w:t>■■■□□□□□□□</w:t>
-            </w:r>
-          </w:p>
-        </w:tc>
-      </w:tr>
-      <w:tr>
-        <w:tc>
-          <w:tcPr>
-            <w:tcW w:type="dxa" w:w="4320"/>
+            <w:tcW w:type="dxa" w:w="2160"/>
           </w:tcPr>
           <w:p>
             <w:r>
@@ -2607,7 +2706,7 @@
         </w:tc>
         <w:tc>
           <w:tcPr>
-            <w:tcW w:type="dxa" w:w="4320"/>
+            <w:tcW w:type="dxa" w:w="2160"/>
           </w:tcPr>
           <w:p>
             <w:r>
@@ -2615,11 +2714,9 @@
             </w:r>
           </w:p>
         </w:tc>
-      </w:tr>
-      <w:tr>
         <w:tc>
           <w:tcPr>
-            <w:tcW w:type="dxa" w:w="4320"/>
+            <w:tcW w:type="dxa" w:w="2160"/>
           </w:tcPr>
           <w:p>
             <w:r>
@@ -2629,7 +2726,7 @@
         </w:tc>
         <w:tc>
           <w:tcPr>
-            <w:tcW w:type="dxa" w:w="4320"/>
+            <w:tcW w:type="dxa" w:w="2160"/>
           </w:tcPr>
           <w:p>
             <w:r>
@@ -2654,13 +2751,15 @@
         <w:tblLook w:firstColumn="1" w:firstRow="1" w:lastColumn="0" w:lastRow="0" w:noHBand="0" w:noVBand="1" w:val="04A0"/>
       </w:tblPr>
       <w:tblGrid>
-        <w:gridCol w:w="4320"/>
-        <w:gridCol w:w="4320"/>
+        <w:gridCol w:w="2160"/>
+        <w:gridCol w:w="2160"/>
+        <w:gridCol w:w="2160"/>
+        <w:gridCol w:w="2160"/>
       </w:tblGrid>
       <w:tr>
         <w:tc>
           <w:tcPr>
-            <w:tcW w:type="dxa" w:w="4320"/>
+            <w:tcW w:type="dxa" w:w="2160"/>
           </w:tcPr>
           <w:p>
             <w:r>
@@ -2670,7 +2769,7 @@
         </w:tc>
         <w:tc>
           <w:tcPr>
-            <w:tcW w:type="dxa" w:w="4320"/>
+            <w:tcW w:type="dxa" w:w="2160"/>
           </w:tcPr>
           <w:p>
             <w:r>
@@ -2678,11 +2777,9 @@
             </w:r>
           </w:p>
         </w:tc>
-      </w:tr>
-      <w:tr>
         <w:tc>
           <w:tcPr>
-            <w:tcW w:type="dxa" w:w="4320"/>
+            <w:tcW w:type="dxa" w:w="2160"/>
           </w:tcPr>
           <w:p>
             <w:r>
@@ -2692,7 +2789,7 @@
         </w:tc>
         <w:tc>
           <w:tcPr>
-            <w:tcW w:type="dxa" w:w="4320"/>
+            <w:tcW w:type="dxa" w:w="2160"/>
           </w:tcPr>
           <w:p>
             <w:r>
@@ -2704,7 +2801,7 @@
       <w:tr>
         <w:tc>
           <w:tcPr>
-            <w:tcW w:type="dxa" w:w="4320"/>
+            <w:tcW w:type="dxa" w:w="2160"/>
           </w:tcPr>
           <w:p>
             <w:r>
@@ -2714,7 +2811,7 @@
         </w:tc>
         <w:tc>
           <w:tcPr>
-            <w:tcW w:type="dxa" w:w="4320"/>
+            <w:tcW w:type="dxa" w:w="2160"/>
           </w:tcPr>
           <w:p>
             <w:r>
@@ -2722,11 +2819,9 @@
             </w:r>
           </w:p>
         </w:tc>
-      </w:tr>
-      <w:tr>
         <w:tc>
           <w:tcPr>
-            <w:tcW w:type="dxa" w:w="4320"/>
+            <w:tcW w:type="dxa" w:w="2160"/>
           </w:tcPr>
           <w:p>
             <w:r>
@@ -2736,7 +2831,7 @@
         </w:tc>
         <w:tc>
           <w:tcPr>
-            <w:tcW w:type="dxa" w:w="4320"/>
+            <w:tcW w:type="dxa" w:w="2160"/>
           </w:tcPr>
           <w:p>
             <w:r>
@@ -2748,7 +2843,7 @@
       <w:tr>
         <w:tc>
           <w:tcPr>
-            <w:tcW w:type="dxa" w:w="4320"/>
+            <w:tcW w:type="dxa" w:w="2160"/>
           </w:tcPr>
           <w:p>
             <w:r>
@@ -2758,7 +2853,7 @@
         </w:tc>
         <w:tc>
           <w:tcPr>
-            <w:tcW w:type="dxa" w:w="4320"/>
+            <w:tcW w:type="dxa" w:w="2160"/>
           </w:tcPr>
           <w:p>
             <w:r>
@@ -2766,11 +2861,9 @@
             </w:r>
           </w:p>
         </w:tc>
-      </w:tr>
-      <w:tr>
         <w:tc>
           <w:tcPr>
-            <w:tcW w:type="dxa" w:w="4320"/>
+            <w:tcW w:type="dxa" w:w="2160"/>
           </w:tcPr>
           <w:p>
             <w:r>
@@ -2780,7 +2873,7 @@
         </w:tc>
         <w:tc>
           <w:tcPr>
-            <w:tcW w:type="dxa" w:w="4320"/>
+            <w:tcW w:type="dxa" w:w="2160"/>
           </w:tcPr>
           <w:p>
             <w:r>
@@ -2805,13 +2898,15 @@
         <w:tblLook w:firstColumn="1" w:firstRow="1" w:lastColumn="0" w:lastRow="0" w:noHBand="0" w:noVBand="1" w:val="04A0"/>
       </w:tblPr>
       <w:tblGrid>
-        <w:gridCol w:w="4320"/>
-        <w:gridCol w:w="4320"/>
+        <w:gridCol w:w="2160"/>
+        <w:gridCol w:w="2160"/>
+        <w:gridCol w:w="2160"/>
+        <w:gridCol w:w="2160"/>
       </w:tblGrid>
       <w:tr>
         <w:tc>
           <w:tcPr>
-            <w:tcW w:type="dxa" w:w="4320"/>
+            <w:tcW w:type="dxa" w:w="2160"/>
           </w:tcPr>
           <w:p>
             <w:r>
@@ -2821,7 +2916,7 @@
         </w:tc>
         <w:tc>
           <w:tcPr>
-            <w:tcW w:type="dxa" w:w="4320"/>
+            <w:tcW w:type="dxa" w:w="2160"/>
           </w:tcPr>
           <w:p>
             <w:r>
@@ -2829,11 +2924,9 @@
             </w:r>
           </w:p>
         </w:tc>
-      </w:tr>
-      <w:tr>
         <w:tc>
           <w:tcPr>
-            <w:tcW w:type="dxa" w:w="4320"/>
+            <w:tcW w:type="dxa" w:w="2160"/>
           </w:tcPr>
           <w:p>
             <w:r>
@@ -2843,7 +2936,7 @@
         </w:tc>
         <w:tc>
           <w:tcPr>
-            <w:tcW w:type="dxa" w:w="4320"/>
+            <w:tcW w:type="dxa" w:w="2160"/>
           </w:tcPr>
           <w:p>
             <w:r>
@@ -2855,7 +2948,7 @@
       <w:tr>
         <w:tc>
           <w:tcPr>
-            <w:tcW w:type="dxa" w:w="4320"/>
+            <w:tcW w:type="dxa" w:w="2160"/>
           </w:tcPr>
           <w:p>
             <w:r>
@@ -2865,7 +2958,7 @@
         </w:tc>
         <w:tc>
           <w:tcPr>
-            <w:tcW w:type="dxa" w:w="4320"/>
+            <w:tcW w:type="dxa" w:w="2160"/>
           </w:tcPr>
           <w:p>
             <w:r>
@@ -2873,11 +2966,9 @@
             </w:r>
           </w:p>
         </w:tc>
-      </w:tr>
-      <w:tr>
         <w:tc>
           <w:tcPr>
-            <w:tcW w:type="dxa" w:w="4320"/>
+            <w:tcW w:type="dxa" w:w="2160"/>
           </w:tcPr>
           <w:p>
             <w:r>
@@ -2887,7 +2978,7 @@
         </w:tc>
         <w:tc>
           <w:tcPr>
-            <w:tcW w:type="dxa" w:w="4320"/>
+            <w:tcW w:type="dxa" w:w="2160"/>
           </w:tcPr>
           <w:p>
             <w:r>
@@ -2912,13 +3003,15 @@
         <w:tblLook w:firstColumn="1" w:firstRow="1" w:lastColumn="0" w:lastRow="0" w:noHBand="0" w:noVBand="1" w:val="04A0"/>
       </w:tblPr>
       <w:tblGrid>
-        <w:gridCol w:w="4320"/>
-        <w:gridCol w:w="4320"/>
+        <w:gridCol w:w="2160"/>
+        <w:gridCol w:w="2160"/>
+        <w:gridCol w:w="2160"/>
+        <w:gridCol w:w="2160"/>
       </w:tblGrid>
       <w:tr>
         <w:tc>
           <w:tcPr>
-            <w:tcW w:type="dxa" w:w="4320"/>
+            <w:tcW w:type="dxa" w:w="2160"/>
           </w:tcPr>
           <w:p>
             <w:r>
@@ -2928,7 +3021,128 @@
         </w:tc>
         <w:tc>
           <w:tcPr>
-            <w:tcW w:type="dxa" w:w="4320"/>
+            <w:tcW w:type="dxa" w:w="2160"/>
+          </w:tcPr>
+          <w:p>
+            <w:r>
+              <w:t>■■■■■■■■■□</w:t>
+            </w:r>
+          </w:p>
+        </w:tc>
+        <w:tc>
+          <w:tcPr>
+            <w:tcW w:type="dxa" w:w="2160"/>
+          </w:tcPr>
+          <w:p>
+            <w:r>
+              <w:t>LaTeX</w:t>
+            </w:r>
+          </w:p>
+        </w:tc>
+        <w:tc>
+          <w:tcPr>
+            <w:tcW w:type="dxa" w:w="2160"/>
+          </w:tcPr>
+          <w:p>
+            <w:r>
+              <w:t>■■■■■■■■□□</w:t>
+            </w:r>
+          </w:p>
+        </w:tc>
+      </w:tr>
+      <w:tr>
+        <w:tc>
+          <w:tcPr>
+            <w:tcW w:type="dxa" w:w="2160"/>
+          </w:tcPr>
+          <w:p>
+            <w:r>
+              <w:t>Markdown</w:t>
+            </w:r>
+          </w:p>
+        </w:tc>
+        <w:tc>
+          <w:tcPr>
+            <w:tcW w:type="dxa" w:w="2160"/>
+          </w:tcPr>
+          <w:p>
+            <w:r>
+              <w:t>■■■■■■□□□□</w:t>
+            </w:r>
+          </w:p>
+        </w:tc>
+        <w:tc>
+          <w:tcPr>
+            <w:tcW w:type="dxa" w:w="2160"/>
+          </w:tcPr>
+          <w:p>
+            <w:r/>
+          </w:p>
+        </w:tc>
+        <w:tc>
+          <w:tcPr>
+            <w:tcW w:type="dxa" w:w="2160"/>
+          </w:tcPr>
+          <w:p>
+            <w:r/>
+          </w:p>
+        </w:tc>
+      </w:tr>
+    </w:tbl>
+    <w:p/>
+    <w:p>
+      <w:pPr>
+        <w:pStyle w:val="Heading2Style"/>
+      </w:pPr>
+      <w:r>
+        <w:t>Soft Skills &amp; Meta Skills</w:t>
+      </w:r>
+    </w:p>
+    <w:tbl>
+      <w:tblPr>
+        <w:tblW w:type="auto" w:w="0"/>
+        <w:tblLook w:firstColumn="1" w:firstRow="1" w:lastColumn="0" w:lastRow="0" w:noHBand="0" w:noVBand="1" w:val="04A0"/>
+      </w:tblPr>
+      <w:tblGrid>
+        <w:gridCol w:w="2160"/>
+        <w:gridCol w:w="2160"/>
+        <w:gridCol w:w="2160"/>
+        <w:gridCol w:w="2160"/>
+      </w:tblGrid>
+      <w:tr>
+        <w:tc>
+          <w:tcPr>
+            <w:tcW w:type="dxa" w:w="2160"/>
+          </w:tcPr>
+          <w:p>
+            <w:r>
+              <w:t>Scientific Writing</w:t>
+            </w:r>
+          </w:p>
+        </w:tc>
+        <w:tc>
+          <w:tcPr>
+            <w:tcW w:type="dxa" w:w="2160"/>
+          </w:tcPr>
+          <w:p>
+            <w:r>
+              <w:t>■■■■■■■■■□</w:t>
+            </w:r>
+          </w:p>
+        </w:tc>
+        <w:tc>
+          <w:tcPr>
+            <w:tcW w:type="dxa" w:w="2160"/>
+          </w:tcPr>
+          <w:p>
+            <w:r>
+              <w:t>Research Skills</w:t>
+            </w:r>
+          </w:p>
+        </w:tc>
+        <w:tc>
+          <w:tcPr>
+            <w:tcW w:type="dxa" w:w="2160"/>
           </w:tcPr>
           <w:p>
             <w:r>
@@ -2940,17 +3154,37 @@
       <w:tr>
         <w:tc>
           <w:tcPr>
-            <w:tcW w:type="dxa" w:w="4320"/>
+            <w:tcW w:type="dxa" w:w="2160"/>
           </w:tcPr>
           <w:p>
             <w:r>
-              <w:t>LaTeX</w:t>
+              <w:t>University Teaching</w:t>
             </w:r>
           </w:p>
         </w:tc>
         <w:tc>
           <w:tcPr>
-            <w:tcW w:type="dxa" w:w="4320"/>
+            <w:tcW w:type="dxa" w:w="2160"/>
+          </w:tcPr>
+          <w:p>
+            <w:r>
+              <w:t>■■■■■■■■□□</w:t>
+            </w:r>
+          </w:p>
+        </w:tc>
+        <w:tc>
+          <w:tcPr>
+            <w:tcW w:type="dxa" w:w="2160"/>
+          </w:tcPr>
+          <w:p>
+            <w:r>
+              <w:t>Presentation Skills</w:t>
+            </w:r>
+          </w:p>
+        </w:tc>
+        <w:tc>
+          <w:tcPr>
+            <w:tcW w:type="dxa" w:w="2160"/>
           </w:tcPr>
           <w:p>
             <w:r>
@@ -2962,22 +3196,80 @@
       <w:tr>
         <w:tc>
           <w:tcPr>
-            <w:tcW w:type="dxa" w:w="4320"/>
+            <w:tcW w:type="dxa" w:w="2160"/>
           </w:tcPr>
           <w:p>
             <w:r>
-              <w:t>Markdown</w:t>
+              <w:t>Mathematical Modeling</w:t>
             </w:r>
           </w:p>
         </w:tc>
         <w:tc>
           <w:tcPr>
-            <w:tcW w:type="dxa" w:w="4320"/>
+            <w:tcW w:type="dxa" w:w="2160"/>
+          </w:tcPr>
+          <w:p>
+            <w:r>
+              <w:t>■■■■■■■■□□</w:t>
+            </w:r>
+          </w:p>
+        </w:tc>
+        <w:tc>
+          <w:tcPr>
+            <w:tcW w:type="dxa" w:w="2160"/>
+          </w:tcPr>
+          <w:p>
+            <w:r>
+              <w:t>Data Analysis</w:t>
+            </w:r>
+          </w:p>
+        </w:tc>
+        <w:tc>
+          <w:tcPr>
+            <w:tcW w:type="dxa" w:w="2160"/>
+          </w:tcPr>
+          <w:p>
+            <w:r>
+              <w:t>■■■■■■■□□□</w:t>
+            </w:r>
+          </w:p>
+        </w:tc>
+      </w:tr>
+      <w:tr>
+        <w:tc>
+          <w:tcPr>
+            <w:tcW w:type="dxa" w:w="2160"/>
+          </w:tcPr>
+          <w:p>
+            <w:r>
+              <w:t>Teaching</w:t>
+            </w:r>
+          </w:p>
+        </w:tc>
+        <w:tc>
+          <w:tcPr>
+            <w:tcW w:type="dxa" w:w="2160"/>
           </w:tcPr>
           <w:p>
             <w:r>
               <w:t>■■■■■■□□□□</w:t>
             </w:r>
+          </w:p>
+        </w:tc>
+        <w:tc>
+          <w:tcPr>
+            <w:tcW w:type="dxa" w:w="2160"/>
+          </w:tcPr>
+          <w:p>
+            <w:r/>
+          </w:p>
+        </w:tc>
+        <w:tc>
+          <w:tcPr>
+            <w:tcW w:type="dxa" w:w="2160"/>
+          </w:tcPr>
+          <w:p>
+            <w:r/>
           </w:p>
         </w:tc>
       </w:tr>

</xml_diff>